<commit_message>
GitBook: [#40] No subject
</commit_message>
<xml_diff>
--- a/.gitbook/assets/Paul-Gleason-Resume.docx
+++ b/.gitbook/assets/Paul-Gleason-Resume.docx
@@ -1,6 +1,6 @@
 
 <file path=word/document.xml><?xml version="1.0" encoding="utf-8"?>
-<w:document xmlns:wpc="http://schemas.microsoft.com/office/word/2010/wordprocessingCanvas" xmlns:cx="http://schemas.microsoft.com/office/drawing/2014/chartex" xmlns:cx1="http://schemas.microsoft.com/office/drawing/2015/9/8/chartex" xmlns:cx2="http://schemas.microsoft.com/office/drawing/2015/10/21/chartex" xmlns:cx3="http://schemas.microsoft.com/office/drawing/2016/5/9/chartex" xmlns:cx4="http://schemas.microsoft.com/office/drawing/2016/5/10/chartex" xmlns:cx5="http://schemas.microsoft.com/office/drawing/2016/5/11/chartex" xmlns:cx6="http://schemas.microsoft.com/office/drawing/2016/5/12/chartex" xmlns:cx7="http://schemas.microsoft.com/office/drawing/2016/5/13/chartex" xmlns:cx8="http://schemas.microsoft.com/office/drawing/2016/5/14/chartex" xmlns:mc="http://schemas.openxmlformats.org/markup-compatibility/2006" xmlns:aink="http://schemas.microsoft.com/office/drawing/2016/ink" xmlns:am3d="http://schemas.microsoft.com/office/drawing/2017/model3d" xmlns:o="urn:schemas-microsoft-com:office:office" xmlns:oel="http://schemas.microsoft.com/office/2019/extlst" xmlns:r="http://schemas.openxmlformats.org/officeDocument/2006/relationships" xmlns:m="http://schemas.openxmlformats.org/officeDocument/2006/math" xmlns:v="urn:schemas-microsoft-com:vml" xmlns:wp14="http://schemas.microsoft.com/office/word/2010/wordprocessingDrawing" xmlns:wp="http://schemas.openxmlformats.org/drawingml/2006/wordprocessingDrawing" xmlns:w10="urn:schemas-microsoft-com:office:word" xmlns:w="http://schemas.openxmlformats.org/wordprocessingml/2006/main" xmlns:w14="http://schemas.microsoft.com/office/word/2010/wordml" xmlns:w15="http://schemas.microsoft.com/office/word/2012/wordml" xmlns:w16cex="http://schemas.microsoft.com/office/word/2018/wordml/cex" xmlns:w16cid="http://schemas.microsoft.com/office/word/2016/wordml/cid" xmlns:w16="http://schemas.microsoft.com/office/word/2018/wordml" xmlns:w16sdtdh="http://schemas.microsoft.com/office/word/2020/wordml/sdtdatahash" xmlns:w16se="http://schemas.microsoft.com/office/word/2015/wordml/symex" xmlns:wpg="http://schemas.microsoft.com/office/word/2010/wordprocessingGroup" xmlns:wpi="http://schemas.microsoft.com/office/word/2010/wordprocessingInk" xmlns:wne="http://schemas.microsoft.com/office/word/2006/wordml" xmlns:wps="http://schemas.microsoft.com/office/word/2010/wordprocessingShape" mc:Ignorable="w14 w15 w16se w16cid w16 w16cex w16sdtdh wp14">
+<w:document xmlns:wpc="http://schemas.microsoft.com/office/word/2010/wordprocessingCanvas" xmlns:cx="http://schemas.microsoft.com/office/drawing/2014/chartex" xmlns:cx1="http://schemas.microsoft.com/office/drawing/2015/9/8/chartex" xmlns:cx2="http://schemas.microsoft.com/office/drawing/2015/10/21/chartex" xmlns:cx3="http://schemas.microsoft.com/office/drawing/2016/5/9/chartex" xmlns:cx4="http://schemas.microsoft.com/office/drawing/2016/5/10/chartex" xmlns:cx5="http://schemas.microsoft.com/office/drawing/2016/5/11/chartex" xmlns:cx6="http://schemas.microsoft.com/office/drawing/2016/5/12/chartex" xmlns:cx7="http://schemas.microsoft.com/office/drawing/2016/5/13/chartex" xmlns:cx8="http://schemas.microsoft.com/office/drawing/2016/5/14/chartex" xmlns:mc="http://schemas.openxmlformats.org/markup-compatibility/2006" xmlns:aink="http://schemas.microsoft.com/office/drawing/2016/ink" xmlns:am3d="http://schemas.microsoft.com/office/drawing/2017/model3d" xmlns:o="urn:schemas-microsoft-com:office:office" xmlns:r="http://schemas.openxmlformats.org/officeDocument/2006/relationships" xmlns:m="http://schemas.openxmlformats.org/officeDocument/2006/math" xmlns:v="urn:schemas-microsoft-com:vml" xmlns:wp14="http://schemas.microsoft.com/office/word/2010/wordprocessingDrawing" xmlns:wp="http://schemas.openxmlformats.org/drawingml/2006/wordprocessingDrawing" xmlns:w10="urn:schemas-microsoft-com:office:word" xmlns:w="http://schemas.openxmlformats.org/wordprocessingml/2006/main" xmlns:w14="http://schemas.microsoft.com/office/word/2010/wordml" xmlns:w15="http://schemas.microsoft.com/office/word/2012/wordml" xmlns:w16cid="http://schemas.microsoft.com/office/word/2016/wordml/cid" xmlns:w16se="http://schemas.microsoft.com/office/word/2015/wordml/symex" xmlns:wpg="http://schemas.microsoft.com/office/word/2010/wordprocessingGroup" xmlns:wpi="http://schemas.microsoft.com/office/word/2010/wordprocessingInk" xmlns:wne="http://schemas.microsoft.com/office/word/2006/wordml" xmlns:wps="http://schemas.microsoft.com/office/word/2010/wordprocessingShape" mc:Ignorable="w14 w15 w16se w16cid wp14">
   <w:body>
     <w:p>
       <w:pPr>
@@ -217,7 +217,13 @@
         <w:rPr>
           <w:rFonts w:ascii="Times New Roman" w:eastAsia="Times New Roman" w:hAnsi="Times New Roman" w:cs="Times New Roman"/>
         </w:rPr>
-        <w:t>Founder &amp; Co-President of DevOps Club, President of Free and Open Tech Club</w:t>
+        <w:t>Founder &amp; Co-President of DevOps Club, Pre</w:t>
+      </w:r>
+      <w:r>
+        <w:rPr>
+          <w:rFonts w:ascii="Times New Roman" w:eastAsia="Times New Roman" w:hAnsi="Times New Roman" w:cs="Times New Roman"/>
+        </w:rPr>
+        <w:t>sident of Free and Open Tech Club</w:t>
       </w:r>
     </w:p>
     <w:p>
@@ -423,7 +429,13 @@
         <w:rPr>
           <w:rFonts w:ascii="Times New Roman" w:eastAsia="Times New Roman" w:hAnsi="Times New Roman" w:cs="Times New Roman"/>
         </w:rPr>
-        <w:t>Used Microsoft Endpoint Configuration Manager to deploy and upkeep lab software and security updates.</w:t>
+        <w:t>Used Microsoft Endpoint Configuration Manager to deploy and upkeep lab software and security upd</w:t>
+      </w:r>
+      <w:r>
+        <w:rPr>
+          <w:rFonts w:ascii="Times New Roman" w:eastAsia="Times New Roman" w:hAnsi="Times New Roman" w:cs="Times New Roman"/>
+        </w:rPr>
+        <w:t>ates.</w:t>
       </w:r>
     </w:p>
     <w:p>
@@ -480,7 +492,13 @@
         <w:rPr>
           <w:rFonts w:ascii="Times New Roman" w:eastAsia="Times New Roman" w:hAnsi="Times New Roman" w:cs="Times New Roman"/>
         </w:rPr>
-        <w:t>Write and maintain documentation to help desk technicians/future lab technicians.</w:t>
+        <w:t>Write and maintain documentation to help desk tech</w:t>
+      </w:r>
+      <w:r>
+        <w:rPr>
+          <w:rFonts w:ascii="Times New Roman" w:eastAsia="Times New Roman" w:hAnsi="Times New Roman" w:cs="Times New Roman"/>
+        </w:rPr>
+        <w:t>nicians/future lab technicians.</w:t>
       </w:r>
     </w:p>
     <w:p>
@@ -578,7 +596,13 @@
         <w:rPr>
           <w:rFonts w:ascii="Times New Roman" w:eastAsia="Times New Roman" w:hAnsi="Times New Roman" w:cs="Times New Roman"/>
         </w:rPr>
-        <w:t>Aid professors with technical set up in classrooms to help maintain the steady flow of classes.</w:t>
+        <w:t xml:space="preserve">Aid professors with </w:t>
+      </w:r>
+      <w:r>
+        <w:rPr>
+          <w:rFonts w:ascii="Times New Roman" w:eastAsia="Times New Roman" w:hAnsi="Times New Roman" w:cs="Times New Roman"/>
+        </w:rPr>
+        <w:t>technical set up in classrooms to help maintain the steady flow of classes.</w:t>
       </w:r>
     </w:p>
     <w:p>
@@ -723,7 +747,16 @@
           <w:rFonts w:ascii="Times New Roman" w:eastAsia="Times New Roman" w:hAnsi="Times New Roman" w:cs="Times New Roman"/>
           <w:i/>
         </w:rPr>
-        <w:t>April 2021 - Present</w:t>
+        <w:t>April 2022</w:t>
+      </w:r>
+      <w:bookmarkStart w:id="0" w:name="_GoBack"/>
+      <w:bookmarkEnd w:id="0"/>
+      <w:r>
+        <w:rPr>
+          <w:rFonts w:ascii="Times New Roman" w:eastAsia="Times New Roman" w:hAnsi="Times New Roman" w:cs="Times New Roman"/>
+          <w:i/>
+        </w:rPr>
+        <w:t xml:space="preserve"> - Present</w:t>
       </w:r>
     </w:p>
     <w:p>
@@ -761,7 +794,13 @@
         <w:rPr>
           <w:rFonts w:ascii="Times New Roman" w:eastAsia="Times New Roman" w:hAnsi="Times New Roman" w:cs="Times New Roman"/>
         </w:rPr>
-        <w:t>Vote on grants, bills, and proposals.</w:t>
+        <w:t>Vote on grants, bills, an</w:t>
+      </w:r>
+      <w:r>
+        <w:rPr>
+          <w:rFonts w:ascii="Times New Roman" w:eastAsia="Times New Roman" w:hAnsi="Times New Roman" w:cs="Times New Roman"/>
+        </w:rPr>
+        <w:t>d proposals.</w:t>
       </w:r>
     </w:p>
     <w:p>
@@ -868,7 +907,13 @@
         <w:rPr>
           <w:rFonts w:ascii="Times New Roman" w:eastAsia="Times New Roman" w:hAnsi="Times New Roman" w:cs="Times New Roman"/>
         </w:rPr>
-        <w:t>Plan engaging student activities to foster bonding.</w:t>
+        <w:t>Plan eng</w:t>
+      </w:r>
+      <w:r>
+        <w:rPr>
+          <w:rFonts w:ascii="Times New Roman" w:eastAsia="Times New Roman" w:hAnsi="Times New Roman" w:cs="Times New Roman"/>
+        </w:rPr>
+        <w:t>aging student activities to foster bonding.</w:t>
       </w:r>
     </w:p>
     <w:p>
@@ -983,7 +1028,13 @@
         <w:rPr>
           <w:rFonts w:ascii="Times New Roman" w:eastAsia="Times New Roman" w:hAnsi="Times New Roman" w:cs="Times New Roman"/>
         </w:rPr>
-        <w:t>Help with automating NECCDC hardening scripts to make it so they go into the environment better prepared.</w:t>
+        <w:t>Help with automating NECCDC hardening scripts to make it so they go into th</w:t>
+      </w:r>
+      <w:r>
+        <w:rPr>
+          <w:rFonts w:ascii="Times New Roman" w:eastAsia="Times New Roman" w:hAnsi="Times New Roman" w:cs="Times New Roman"/>
+        </w:rPr>
+        <w:t>e environment better prepared.</w:t>
       </w:r>
     </w:p>
     <w:p>
@@ -1063,7 +1114,14 @@
           <w:rFonts w:ascii="Times New Roman" w:eastAsia="Times New Roman" w:hAnsi="Times New Roman" w:cs="Times New Roman"/>
           <w:i/>
         </w:rPr>
-        <w:t xml:space="preserve">President of Free and Open Tech Club </w:t>
+        <w:t xml:space="preserve">President of Free and Open Tech </w:t>
+      </w:r>
+      <w:r>
+        <w:rPr>
+          <w:rFonts w:ascii="Times New Roman" w:eastAsia="Times New Roman" w:hAnsi="Times New Roman" w:cs="Times New Roman"/>
+          <w:i/>
+        </w:rPr>
+        <w:t xml:space="preserve">Club </w:t>
       </w:r>
       <w:r>
         <w:rPr>
@@ -1245,13 +1303,7 @@
         <w:rPr>
           <w:rFonts w:ascii="Times New Roman" w:eastAsia="Times New Roman" w:hAnsi="Times New Roman" w:cs="Times New Roman"/>
         </w:rPr>
-        <w:t>Home lab</w:t>
-      </w:r>
-      <w:r>
-        <w:rPr>
-          <w:rFonts w:ascii="Times New Roman" w:eastAsia="Times New Roman" w:hAnsi="Times New Roman" w:cs="Times New Roman"/>
-        </w:rPr>
-        <w:t xml:space="preserve"> documentation is here (Always being updated): </w:t>
+        <w:t xml:space="preserve">Home lab documentation is here (Always being updated): </w:t>
       </w:r>
       <w:hyperlink r:id="rId8">
         <w:r>
@@ -1291,7 +1343,7 @@
 </file>
 
 <file path=word/numbering.xml><?xml version="1.0" encoding="utf-8"?>
-<w:numbering xmlns:wpc="http://schemas.microsoft.com/office/word/2010/wordprocessingCanvas" xmlns:cx="http://schemas.microsoft.com/office/drawing/2014/chartex" xmlns:cx1="http://schemas.microsoft.com/office/drawing/2015/9/8/chartex" xmlns:cx2="http://schemas.microsoft.com/office/drawing/2015/10/21/chartex" xmlns:cx3="http://schemas.microsoft.com/office/drawing/2016/5/9/chartex" xmlns:cx4="http://schemas.microsoft.com/office/drawing/2016/5/10/chartex" xmlns:cx5="http://schemas.microsoft.com/office/drawing/2016/5/11/chartex" xmlns:cx6="http://schemas.microsoft.com/office/drawing/2016/5/12/chartex" xmlns:cx7="http://schemas.microsoft.com/office/drawing/2016/5/13/chartex" xmlns:cx8="http://schemas.microsoft.com/office/drawing/2016/5/14/chartex" xmlns:mc="http://schemas.openxmlformats.org/markup-compatibility/2006" xmlns:aink="http://schemas.microsoft.com/office/drawing/2016/ink" xmlns:am3d="http://schemas.microsoft.com/office/drawing/2017/model3d" xmlns:o="urn:schemas-microsoft-com:office:office" xmlns:oel="http://schemas.microsoft.com/office/2019/extlst" xmlns:r="http://schemas.openxmlformats.org/officeDocument/2006/relationships" xmlns:m="http://schemas.openxmlformats.org/officeDocument/2006/math" xmlns:v="urn:schemas-microsoft-com:vml" xmlns:wp14="http://schemas.microsoft.com/office/word/2010/wordprocessingDrawing" xmlns:wp="http://schemas.openxmlformats.org/drawingml/2006/wordprocessingDrawing" xmlns:w10="urn:schemas-microsoft-com:office:word" xmlns:w="http://schemas.openxmlformats.org/wordprocessingml/2006/main" xmlns:w14="http://schemas.microsoft.com/office/word/2010/wordml" xmlns:w15="http://schemas.microsoft.com/office/word/2012/wordml" xmlns:w16cex="http://schemas.microsoft.com/office/word/2018/wordml/cex" xmlns:w16cid="http://schemas.microsoft.com/office/word/2016/wordml/cid" xmlns:w16="http://schemas.microsoft.com/office/word/2018/wordml" xmlns:w16sdtdh="http://schemas.microsoft.com/office/word/2020/wordml/sdtdatahash" xmlns:w16se="http://schemas.microsoft.com/office/word/2015/wordml/symex" xmlns:wpg="http://schemas.microsoft.com/office/word/2010/wordprocessingGroup" xmlns:wpi="http://schemas.microsoft.com/office/word/2010/wordprocessingInk" xmlns:wne="http://schemas.microsoft.com/office/word/2006/wordml" xmlns:wps="http://schemas.microsoft.com/office/word/2010/wordprocessingShape" mc:Ignorable="w14 w15 w16se w16cid w16 w16cex w16sdtdh wp14">
+<w:numbering xmlns:wpc="http://schemas.microsoft.com/office/word/2010/wordprocessingCanvas" xmlns:cx="http://schemas.microsoft.com/office/drawing/2014/chartex" xmlns:cx1="http://schemas.microsoft.com/office/drawing/2015/9/8/chartex" xmlns:cx2="http://schemas.microsoft.com/office/drawing/2015/10/21/chartex" xmlns:cx3="http://schemas.microsoft.com/office/drawing/2016/5/9/chartex" xmlns:cx4="http://schemas.microsoft.com/office/drawing/2016/5/10/chartex" xmlns:cx5="http://schemas.microsoft.com/office/drawing/2016/5/11/chartex" xmlns:cx6="http://schemas.microsoft.com/office/drawing/2016/5/12/chartex" xmlns:cx7="http://schemas.microsoft.com/office/drawing/2016/5/13/chartex" xmlns:cx8="http://schemas.microsoft.com/office/drawing/2016/5/14/chartex" xmlns:mc="http://schemas.openxmlformats.org/markup-compatibility/2006" xmlns:aink="http://schemas.microsoft.com/office/drawing/2016/ink" xmlns:am3d="http://schemas.microsoft.com/office/drawing/2017/model3d" xmlns:o="urn:schemas-microsoft-com:office:office" xmlns:r="http://schemas.openxmlformats.org/officeDocument/2006/relationships" xmlns:m="http://schemas.openxmlformats.org/officeDocument/2006/math" xmlns:v="urn:schemas-microsoft-com:vml" xmlns:wp14="http://schemas.microsoft.com/office/word/2010/wordprocessingDrawing" xmlns:wp="http://schemas.openxmlformats.org/drawingml/2006/wordprocessingDrawing" xmlns:w10="urn:schemas-microsoft-com:office:word" xmlns:w="http://schemas.openxmlformats.org/wordprocessingml/2006/main" xmlns:w14="http://schemas.microsoft.com/office/word/2010/wordml" xmlns:w15="http://schemas.microsoft.com/office/word/2012/wordml" xmlns:w16cid="http://schemas.microsoft.com/office/word/2016/wordml/cid" xmlns:w16se="http://schemas.microsoft.com/office/word/2015/wordml/symex" xmlns:wpg="http://schemas.microsoft.com/office/word/2010/wordprocessingGroup" xmlns:wpi="http://schemas.microsoft.com/office/word/2010/wordprocessingInk" xmlns:wne="http://schemas.microsoft.com/office/word/2006/wordml" xmlns:wps="http://schemas.microsoft.com/office/word/2010/wordprocessingShape" mc:Ignorable="w14 w15 w16se w16cid wp14">
   <w:abstractNum w:abstractNumId="0" w15:restartNumberingAfterBreak="0">
     <w:nsid w:val="019D0BB2"/>
     <w:multiLevelType w:val="multilevel"/>
@@ -1970,29 +2022,29 @@
       </w:rPr>
     </w:lvl>
   </w:abstractNum>
-  <w:num w:numId="1" w16cid:durableId="57175776">
+  <w:num w:numId="1">
     <w:abstractNumId w:val="2"/>
   </w:num>
-  <w:num w:numId="2" w16cid:durableId="538973099">
+  <w:num w:numId="2">
     <w:abstractNumId w:val="4"/>
   </w:num>
-  <w:num w:numId="3" w16cid:durableId="452284794">
+  <w:num w:numId="3">
     <w:abstractNumId w:val="3"/>
   </w:num>
-  <w:num w:numId="4" w16cid:durableId="148252477">
+  <w:num w:numId="4">
     <w:abstractNumId w:val="1"/>
   </w:num>
-  <w:num w:numId="5" w16cid:durableId="1857117651">
+  <w:num w:numId="5">
     <w:abstractNumId w:val="5"/>
   </w:num>
-  <w:num w:numId="6" w16cid:durableId="1632832316">
+  <w:num w:numId="6">
     <w:abstractNumId w:val="0"/>
   </w:num>
 </w:numbering>
 </file>
 
 <file path=word/styles.xml><?xml version="1.0" encoding="utf-8"?>
-<w:styles xmlns:mc="http://schemas.openxmlformats.org/markup-compatibility/2006" xmlns:r="http://schemas.openxmlformats.org/officeDocument/2006/relationships" xmlns:w="http://schemas.openxmlformats.org/wordprocessingml/2006/main" xmlns:w14="http://schemas.microsoft.com/office/word/2010/wordml" xmlns:w15="http://schemas.microsoft.com/office/word/2012/wordml" xmlns:w16cex="http://schemas.microsoft.com/office/word/2018/wordml/cex" xmlns:w16cid="http://schemas.microsoft.com/office/word/2016/wordml/cid" xmlns:w16="http://schemas.microsoft.com/office/word/2018/wordml" xmlns:w16sdtdh="http://schemas.microsoft.com/office/word/2020/wordml/sdtdatahash" xmlns:w16se="http://schemas.microsoft.com/office/word/2015/wordml/symex" mc:Ignorable="w14 w15 w16se w16cid w16 w16cex w16sdtdh">
+<w:styles xmlns:mc="http://schemas.openxmlformats.org/markup-compatibility/2006" xmlns:r="http://schemas.openxmlformats.org/officeDocument/2006/relationships" xmlns:w="http://schemas.openxmlformats.org/wordprocessingml/2006/main" xmlns:w14="http://schemas.microsoft.com/office/word/2010/wordml" xmlns:w15="http://schemas.microsoft.com/office/word/2012/wordml" xmlns:w16cid="http://schemas.microsoft.com/office/word/2016/wordml/cid" xmlns:w16se="http://schemas.microsoft.com/office/word/2015/wordml/symex" mc:Ignorable="w14 w15 w16se w16cid">
   <w:docDefaults>
     <w:rPrDefault>
       <w:rPr>
@@ -2008,7 +2060,7 @@
       </w:pPr>
     </w:pPrDefault>
   </w:docDefaults>
-  <w:latentStyles w:defLockedState="0" w:defUIPriority="99" w:defSemiHidden="0" w:defUnhideWhenUsed="0" w:defQFormat="0" w:count="376">
+  <w:latentStyles w:defLockedState="0" w:defUIPriority="99" w:defSemiHidden="0" w:defUnhideWhenUsed="0" w:defQFormat="0" w:count="375">
     <w:lsdException w:name="Normal" w:uiPriority="0" w:qFormat="1"/>
     <w:lsdException w:name="heading 1" w:uiPriority="9" w:qFormat="1"/>
     <w:lsdException w:name="heading 2" w:semiHidden="1" w:uiPriority="9" w:unhideWhenUsed="1" w:qFormat="1"/>
@@ -2384,7 +2436,6 @@
     <w:lsdException w:name="Smart Hyperlink" w:semiHidden="1" w:unhideWhenUsed="1"/>
     <w:lsdException w:name="Hashtag" w:semiHidden="1" w:unhideWhenUsed="1"/>
     <w:lsdException w:name="Unresolved Mention" w:semiHidden="1" w:unhideWhenUsed="1"/>
-    <w:lsdException w:name="Smart Link" w:semiHidden="1" w:unhideWhenUsed="1"/>
   </w:latentStyles>
   <w:style w:type="paragraph" w:default="1" w:styleId="Normal">
     <w:name w:val="Normal"/>

</xml_diff>

<commit_message>
GitBook: [#42] No subject
</commit_message>
<xml_diff>
--- a/.gitbook/assets/Paul-Gleason-Resume.docx
+++ b/.gitbook/assets/Paul-Gleason-Resume.docx
@@ -1,6 +1,6 @@
 
 <file path=word/document.xml><?xml version="1.0" encoding="utf-8"?>
-<w:document xmlns:wpc="http://schemas.microsoft.com/office/word/2010/wordprocessingCanvas" xmlns:cx="http://schemas.microsoft.com/office/drawing/2014/chartex" xmlns:cx1="http://schemas.microsoft.com/office/drawing/2015/9/8/chartex" xmlns:cx2="http://schemas.microsoft.com/office/drawing/2015/10/21/chartex" xmlns:cx3="http://schemas.microsoft.com/office/drawing/2016/5/9/chartex" xmlns:cx4="http://schemas.microsoft.com/office/drawing/2016/5/10/chartex" xmlns:cx5="http://schemas.microsoft.com/office/drawing/2016/5/11/chartex" xmlns:cx6="http://schemas.microsoft.com/office/drawing/2016/5/12/chartex" xmlns:cx7="http://schemas.microsoft.com/office/drawing/2016/5/13/chartex" xmlns:cx8="http://schemas.microsoft.com/office/drawing/2016/5/14/chartex" xmlns:mc="http://schemas.openxmlformats.org/markup-compatibility/2006" xmlns:aink="http://schemas.microsoft.com/office/drawing/2016/ink" xmlns:am3d="http://schemas.microsoft.com/office/drawing/2017/model3d" xmlns:o="urn:schemas-microsoft-com:office:office" xmlns:r="http://schemas.openxmlformats.org/officeDocument/2006/relationships" xmlns:m="http://schemas.openxmlformats.org/officeDocument/2006/math" xmlns:v="urn:schemas-microsoft-com:vml" xmlns:wp14="http://schemas.microsoft.com/office/word/2010/wordprocessingDrawing" xmlns:wp="http://schemas.openxmlformats.org/drawingml/2006/wordprocessingDrawing" xmlns:w10="urn:schemas-microsoft-com:office:word" xmlns:w="http://schemas.openxmlformats.org/wordprocessingml/2006/main" xmlns:w14="http://schemas.microsoft.com/office/word/2010/wordml" xmlns:w15="http://schemas.microsoft.com/office/word/2012/wordml" xmlns:w16cid="http://schemas.microsoft.com/office/word/2016/wordml/cid" xmlns:w16se="http://schemas.microsoft.com/office/word/2015/wordml/symex" xmlns:wpg="http://schemas.microsoft.com/office/word/2010/wordprocessingGroup" xmlns:wpi="http://schemas.microsoft.com/office/word/2010/wordprocessingInk" xmlns:wne="http://schemas.microsoft.com/office/word/2006/wordml" xmlns:wps="http://schemas.microsoft.com/office/word/2010/wordprocessingShape" mc:Ignorable="w14 w15 w16se w16cid wp14">
+<w:document xmlns:wpc="http://schemas.microsoft.com/office/word/2010/wordprocessingCanvas" xmlns:cx="http://schemas.microsoft.com/office/drawing/2014/chartex" xmlns:cx1="http://schemas.microsoft.com/office/drawing/2015/9/8/chartex" xmlns:cx2="http://schemas.microsoft.com/office/drawing/2015/10/21/chartex" xmlns:cx3="http://schemas.microsoft.com/office/drawing/2016/5/9/chartex" xmlns:cx4="http://schemas.microsoft.com/office/drawing/2016/5/10/chartex" xmlns:cx5="http://schemas.microsoft.com/office/drawing/2016/5/11/chartex" xmlns:cx6="http://schemas.microsoft.com/office/drawing/2016/5/12/chartex" xmlns:cx7="http://schemas.microsoft.com/office/drawing/2016/5/13/chartex" xmlns:cx8="http://schemas.microsoft.com/office/drawing/2016/5/14/chartex" xmlns:mc="http://schemas.openxmlformats.org/markup-compatibility/2006" xmlns:aink="http://schemas.microsoft.com/office/drawing/2016/ink" xmlns:am3d="http://schemas.microsoft.com/office/drawing/2017/model3d" xmlns:o="urn:schemas-microsoft-com:office:office" xmlns:oel="http://schemas.microsoft.com/office/2019/extlst" xmlns:r="http://schemas.openxmlformats.org/officeDocument/2006/relationships" xmlns:m="http://schemas.openxmlformats.org/officeDocument/2006/math" xmlns:v="urn:schemas-microsoft-com:vml" xmlns:wp14="http://schemas.microsoft.com/office/word/2010/wordprocessingDrawing" xmlns:wp="http://schemas.openxmlformats.org/drawingml/2006/wordprocessingDrawing" xmlns:w10="urn:schemas-microsoft-com:office:word" xmlns:w="http://schemas.openxmlformats.org/wordprocessingml/2006/main" xmlns:w14="http://schemas.microsoft.com/office/word/2010/wordml" xmlns:w15="http://schemas.microsoft.com/office/word/2012/wordml" xmlns:w16cex="http://schemas.microsoft.com/office/word/2018/wordml/cex" xmlns:w16cid="http://schemas.microsoft.com/office/word/2016/wordml/cid" xmlns:w16="http://schemas.microsoft.com/office/word/2018/wordml" xmlns:w16sdtdh="http://schemas.microsoft.com/office/word/2020/wordml/sdtdatahash" xmlns:w16se="http://schemas.microsoft.com/office/word/2015/wordml/symex" xmlns:wpg="http://schemas.microsoft.com/office/word/2010/wordprocessingGroup" xmlns:wpi="http://schemas.microsoft.com/office/word/2010/wordprocessingInk" xmlns:wne="http://schemas.microsoft.com/office/word/2006/wordml" xmlns:wps="http://schemas.microsoft.com/office/word/2010/wordprocessingShape" mc:Ignorable="w14 w15 w16se w16cid w16 w16cex w16sdtdh wp14">
   <w:body>
     <w:p>
       <w:pPr>
@@ -217,13 +217,7 @@
         <w:rPr>
           <w:rFonts w:ascii="Times New Roman" w:eastAsia="Times New Roman" w:hAnsi="Times New Roman" w:cs="Times New Roman"/>
         </w:rPr>
-        <w:t>Founder &amp; Co-President of DevOps Club, Pre</w:t>
-      </w:r>
-      <w:r>
-        <w:rPr>
-          <w:rFonts w:ascii="Times New Roman" w:eastAsia="Times New Roman" w:hAnsi="Times New Roman" w:cs="Times New Roman"/>
-        </w:rPr>
-        <w:t>sident of Free and Open Tech Club</w:t>
+        <w:t>Founder &amp; Co-President of DevOps Club, President of Free and Open Tech Club</w:t>
       </w:r>
     </w:p>
     <w:p>
@@ -288,14 +282,12 @@
         </w:rPr>
         <w:t xml:space="preserve">Technical Skills: </w:t>
       </w:r>
-      <w:proofErr w:type="spellStart"/>
-      <w:r>
-        <w:rPr>
-          <w:rFonts w:ascii="Times New Roman" w:eastAsia="Times New Roman" w:hAnsi="Times New Roman" w:cs="Times New Roman"/>
-        </w:rPr>
-        <w:t>Powershell</w:t>
-      </w:r>
-      <w:proofErr w:type="spellEnd"/>
+      <w:r>
+        <w:rPr>
+          <w:rFonts w:ascii="Times New Roman" w:eastAsia="Times New Roman" w:hAnsi="Times New Roman" w:cs="Times New Roman"/>
+        </w:rPr>
+        <w:t>PowerShell</w:t>
+      </w:r>
       <w:r>
         <w:rPr>
           <w:rFonts w:ascii="Times New Roman" w:eastAsia="Times New Roman" w:hAnsi="Times New Roman" w:cs="Times New Roman"/>
@@ -336,7 +328,7 @@
           <w:sz w:val="24"/>
           <w:szCs w:val="24"/>
         </w:rPr>
-        <w:t>WORK HISTORY</w:t>
+        <w:t xml:space="preserve">Relevant Experience </w:t>
       </w:r>
     </w:p>
     <w:p>
@@ -410,7 +402,25 @@
         <w:rPr>
           <w:rFonts w:ascii="Times New Roman" w:eastAsia="Times New Roman" w:hAnsi="Times New Roman" w:cs="Times New Roman"/>
         </w:rPr>
-        <w:t>Assisted the Windows Administrators and infrastructure team to support Windows labs on campus.</w:t>
+        <w:t>Support</w:t>
+      </w:r>
+      <w:r>
+        <w:rPr>
+          <w:rFonts w:ascii="Times New Roman" w:eastAsia="Times New Roman" w:hAnsi="Times New Roman" w:cs="Times New Roman"/>
+        </w:rPr>
+        <w:t xml:space="preserve"> the Windows Administrators and infrastructure team to </w:t>
+      </w:r>
+      <w:r>
+        <w:rPr>
+          <w:rFonts w:ascii="Times New Roman" w:eastAsia="Times New Roman" w:hAnsi="Times New Roman" w:cs="Times New Roman"/>
+        </w:rPr>
+        <w:t>manage</w:t>
+      </w:r>
+      <w:r>
+        <w:rPr>
+          <w:rFonts w:ascii="Times New Roman" w:eastAsia="Times New Roman" w:hAnsi="Times New Roman" w:cs="Times New Roman"/>
+        </w:rPr>
+        <w:t xml:space="preserve"> Windows labs on campus.</w:t>
       </w:r>
     </w:p>
     <w:p>
@@ -429,13 +439,13 @@
         <w:rPr>
           <w:rFonts w:ascii="Times New Roman" w:eastAsia="Times New Roman" w:hAnsi="Times New Roman" w:cs="Times New Roman"/>
         </w:rPr>
-        <w:t>Used Microsoft Endpoint Configuration Manager to deploy and upkeep lab software and security upd</w:t>
-      </w:r>
-      <w:r>
-        <w:rPr>
-          <w:rFonts w:ascii="Times New Roman" w:eastAsia="Times New Roman" w:hAnsi="Times New Roman" w:cs="Times New Roman"/>
-        </w:rPr>
-        <w:t>ates.</w:t>
+        <w:t>Utilized</w:t>
+      </w:r>
+      <w:r>
+        <w:rPr>
+          <w:rFonts w:ascii="Times New Roman" w:eastAsia="Times New Roman" w:hAnsi="Times New Roman" w:cs="Times New Roman"/>
+        </w:rPr>
+        <w:t xml:space="preserve"> Microsoft Endpoint Configuration Manager to deploy and upkeep lab software and security updates.</w:t>
       </w:r>
     </w:p>
     <w:p>
@@ -492,13 +502,7 @@
         <w:rPr>
           <w:rFonts w:ascii="Times New Roman" w:eastAsia="Times New Roman" w:hAnsi="Times New Roman" w:cs="Times New Roman"/>
         </w:rPr>
-        <w:t>Write and maintain documentation to help desk tech</w:t>
-      </w:r>
-      <w:r>
-        <w:rPr>
-          <w:rFonts w:ascii="Times New Roman" w:eastAsia="Times New Roman" w:hAnsi="Times New Roman" w:cs="Times New Roman"/>
-        </w:rPr>
-        <w:t>nicians/future lab technicians.</w:t>
+        <w:t>Write and maintain documentation to help desk technicians/future lab technicians.</w:t>
       </w:r>
     </w:p>
     <w:p>
@@ -558,7 +562,55 @@
         <w:rPr>
           <w:rFonts w:ascii="Times New Roman" w:eastAsia="Times New Roman" w:hAnsi="Times New Roman" w:cs="Times New Roman"/>
         </w:rPr>
-        <w:t>Delegate tasks to other members of the Champlain College technical support staff.</w:t>
+        <w:t>Delegate</w:t>
+      </w:r>
+      <w:r>
+        <w:rPr>
+          <w:rFonts w:ascii="Times New Roman" w:eastAsia="Times New Roman" w:hAnsi="Times New Roman" w:cs="Times New Roman"/>
+        </w:rPr>
+        <w:t>d</w:t>
+      </w:r>
+      <w:r>
+        <w:rPr>
+          <w:rFonts w:ascii="Times New Roman" w:eastAsia="Times New Roman" w:hAnsi="Times New Roman" w:cs="Times New Roman"/>
+        </w:rPr>
+        <w:t xml:space="preserve"> tasks to</w:t>
+      </w:r>
+      <w:r>
+        <w:rPr>
+          <w:rFonts w:ascii="Times New Roman" w:eastAsia="Times New Roman" w:hAnsi="Times New Roman" w:cs="Times New Roman"/>
+        </w:rPr>
+        <w:t xml:space="preserve"> 10-12</w:t>
+      </w:r>
+      <w:r>
+        <w:rPr>
+          <w:rFonts w:ascii="Times New Roman" w:eastAsia="Times New Roman" w:hAnsi="Times New Roman" w:cs="Times New Roman"/>
+        </w:rPr>
+        <w:t xml:space="preserve"> members of </w:t>
+      </w:r>
+      <w:r>
+        <w:rPr>
+          <w:rFonts w:ascii="Times New Roman" w:eastAsia="Times New Roman" w:hAnsi="Times New Roman" w:cs="Times New Roman"/>
+        </w:rPr>
+        <w:t>Champ</w:t>
+      </w:r>
+      <w:r>
+        <w:rPr>
+          <w:rFonts w:ascii="Times New Roman" w:eastAsia="Times New Roman" w:hAnsi="Times New Roman" w:cs="Times New Roman"/>
+        </w:rPr>
+        <w:t xml:space="preserve"> </w:t>
+      </w:r>
+      <w:r>
+        <w:rPr>
+          <w:rFonts w:ascii="Times New Roman" w:eastAsia="Times New Roman" w:hAnsi="Times New Roman" w:cs="Times New Roman"/>
+        </w:rPr>
+        <w:t>S</w:t>
+      </w:r>
+      <w:r>
+        <w:rPr>
+          <w:rFonts w:ascii="Times New Roman" w:eastAsia="Times New Roman" w:hAnsi="Times New Roman" w:cs="Times New Roman"/>
+        </w:rPr>
+        <w:t>upport staff.</w:t>
       </w:r>
     </w:p>
     <w:p>
@@ -577,7 +629,19 @@
         <w:rPr>
           <w:rFonts w:ascii="Times New Roman" w:eastAsia="Times New Roman" w:hAnsi="Times New Roman" w:cs="Times New Roman"/>
         </w:rPr>
-        <w:t>Help manage incoming IT support tickets to property support requests.</w:t>
+        <w:t>Help</w:t>
+      </w:r>
+      <w:r>
+        <w:rPr>
+          <w:rFonts w:ascii="Times New Roman" w:eastAsia="Times New Roman" w:hAnsi="Times New Roman" w:cs="Times New Roman"/>
+        </w:rPr>
+        <w:t>ed</w:t>
+      </w:r>
+      <w:r>
+        <w:rPr>
+          <w:rFonts w:ascii="Times New Roman" w:eastAsia="Times New Roman" w:hAnsi="Times New Roman" w:cs="Times New Roman"/>
+        </w:rPr>
+        <w:t xml:space="preserve"> manage incoming IT support tickets to property support requests.</w:t>
       </w:r>
     </w:p>
     <w:p>
@@ -596,13 +660,19 @@
         <w:rPr>
           <w:rFonts w:ascii="Times New Roman" w:eastAsia="Times New Roman" w:hAnsi="Times New Roman" w:cs="Times New Roman"/>
         </w:rPr>
-        <w:t xml:space="preserve">Aid professors with </w:t>
-      </w:r>
-      <w:r>
-        <w:rPr>
-          <w:rFonts w:ascii="Times New Roman" w:eastAsia="Times New Roman" w:hAnsi="Times New Roman" w:cs="Times New Roman"/>
-        </w:rPr>
-        <w:t>technical set up in classrooms to help maintain the steady flow of classes.</w:t>
+        <w:t>Aid</w:t>
+      </w:r>
+      <w:r>
+        <w:rPr>
+          <w:rFonts w:ascii="Times New Roman" w:eastAsia="Times New Roman" w:hAnsi="Times New Roman" w:cs="Times New Roman"/>
+        </w:rPr>
+        <w:t>ed</w:t>
+      </w:r>
+      <w:r>
+        <w:rPr>
+          <w:rFonts w:ascii="Times New Roman" w:eastAsia="Times New Roman" w:hAnsi="Times New Roman" w:cs="Times New Roman"/>
+        </w:rPr>
+        <w:t xml:space="preserve"> professors with technical set up in classrooms to help maintain the steady flow of classes.</w:t>
       </w:r>
     </w:p>
     <w:p>
@@ -674,7 +744,13 @@
         <w:rPr>
           <w:rFonts w:ascii="Times New Roman" w:eastAsia="Times New Roman" w:hAnsi="Times New Roman" w:cs="Times New Roman"/>
         </w:rPr>
-        <w:t xml:space="preserve">Do miscellaneous tasks for Housing and Residential Life. </w:t>
+        <w:t>Assisted</w:t>
+      </w:r>
+      <w:r>
+        <w:rPr>
+          <w:rFonts w:ascii="Times New Roman" w:eastAsia="Times New Roman" w:hAnsi="Times New Roman" w:cs="Times New Roman"/>
+        </w:rPr>
+        <w:t xml:space="preserve"> miscellaneous tasks for Housing and Residential Life. </w:t>
       </w:r>
     </w:p>
     <w:p>
@@ -705,7 +781,16 @@
           <w:sz w:val="26"/>
           <w:szCs w:val="26"/>
         </w:rPr>
-        <w:t>LEADERSHIP</w:t>
+        <w:t>L</w:t>
+      </w:r>
+      <w:r>
+        <w:rPr>
+          <w:rFonts w:ascii="Times New Roman" w:eastAsia="Times New Roman" w:hAnsi="Times New Roman" w:cs="Times New Roman"/>
+          <w:b/>
+          <w:sz w:val="26"/>
+          <w:szCs w:val="26"/>
+        </w:rPr>
+        <w:t>eadership</w:t>
       </w:r>
     </w:p>
     <w:p>
@@ -725,7 +810,49 @@
           <w:rFonts w:ascii="Times New Roman" w:eastAsia="Times New Roman" w:hAnsi="Times New Roman" w:cs="Times New Roman"/>
           <w:i/>
         </w:rPr>
-        <w:t>Student Government Association I.T.S Representative</w:t>
+        <w:t>Student Government Association I</w:t>
+      </w:r>
+      <w:r>
+        <w:rPr>
+          <w:rFonts w:ascii="Times New Roman" w:eastAsia="Times New Roman" w:hAnsi="Times New Roman" w:cs="Times New Roman"/>
+          <w:i/>
+        </w:rPr>
+        <w:t xml:space="preserve">nformation, </w:t>
+      </w:r>
+      <w:r>
+        <w:rPr>
+          <w:rFonts w:ascii="Times New Roman" w:eastAsia="Times New Roman" w:hAnsi="Times New Roman" w:cs="Times New Roman"/>
+          <w:i/>
+        </w:rPr>
+        <w:t>T</w:t>
+      </w:r>
+      <w:r>
+        <w:rPr>
+          <w:rFonts w:ascii="Times New Roman" w:eastAsia="Times New Roman" w:hAnsi="Times New Roman" w:cs="Times New Roman"/>
+          <w:i/>
+        </w:rPr>
+        <w:t xml:space="preserve">echnology, and </w:t>
+      </w:r>
+      <w:r>
+        <w:rPr>
+          <w:rFonts w:ascii="Times New Roman" w:eastAsia="Times New Roman" w:hAnsi="Times New Roman" w:cs="Times New Roman"/>
+          <w:i/>
+        </w:rPr>
+        <w:t>S</w:t>
+      </w:r>
+      <w:r>
+        <w:rPr>
+          <w:rFonts w:ascii="Times New Roman" w:eastAsia="Times New Roman" w:hAnsi="Times New Roman" w:cs="Times New Roman"/>
+          <w:i/>
+        </w:rPr>
+        <w:t>ciences</w:t>
+      </w:r>
+      <w:r>
+        <w:rPr>
+          <w:rFonts w:ascii="Times New Roman" w:eastAsia="Times New Roman" w:hAnsi="Times New Roman" w:cs="Times New Roman"/>
+          <w:i/>
+        </w:rPr>
+        <w:t xml:space="preserve"> Representative</w:t>
       </w:r>
       <w:r>
         <w:rPr>
@@ -747,16 +874,7 @@
           <w:rFonts w:ascii="Times New Roman" w:eastAsia="Times New Roman" w:hAnsi="Times New Roman" w:cs="Times New Roman"/>
           <w:i/>
         </w:rPr>
-        <w:t>April 2022</w:t>
-      </w:r>
-      <w:bookmarkStart w:id="0" w:name="_GoBack"/>
-      <w:bookmarkEnd w:id="0"/>
-      <w:r>
-        <w:rPr>
-          <w:rFonts w:ascii="Times New Roman" w:eastAsia="Times New Roman" w:hAnsi="Times New Roman" w:cs="Times New Roman"/>
-          <w:i/>
-        </w:rPr>
-        <w:t xml:space="preserve"> - Present</w:t>
+        <w:t>April 2022 - Present</w:t>
       </w:r>
     </w:p>
     <w:p>
@@ -775,7 +893,19 @@
         <w:rPr>
           <w:rFonts w:ascii="Times New Roman" w:eastAsia="Times New Roman" w:hAnsi="Times New Roman" w:cs="Times New Roman"/>
         </w:rPr>
-        <w:t>Responsible for representing the Information, Technology, and Sciences Division at Champlain College to ensure their needs are met within S.G.A.</w:t>
+        <w:t xml:space="preserve">Responsible for representing the </w:t>
+      </w:r>
+      <w:r>
+        <w:rPr>
+          <w:rFonts w:ascii="Times New Roman" w:eastAsia="Times New Roman" w:hAnsi="Times New Roman" w:cs="Times New Roman"/>
+        </w:rPr>
+        <w:t xml:space="preserve">I.T.S </w:t>
+      </w:r>
+      <w:r>
+        <w:rPr>
+          <w:rFonts w:ascii="Times New Roman" w:eastAsia="Times New Roman" w:hAnsi="Times New Roman" w:cs="Times New Roman"/>
+        </w:rPr>
+        <w:t>Division at Champlain College to ensure needs are met within S.G.A.</w:t>
       </w:r>
     </w:p>
     <w:p>
@@ -794,13 +924,7 @@
         <w:rPr>
           <w:rFonts w:ascii="Times New Roman" w:eastAsia="Times New Roman" w:hAnsi="Times New Roman" w:cs="Times New Roman"/>
         </w:rPr>
-        <w:t>Vote on grants, bills, an</w:t>
-      </w:r>
-      <w:r>
-        <w:rPr>
-          <w:rFonts w:ascii="Times New Roman" w:eastAsia="Times New Roman" w:hAnsi="Times New Roman" w:cs="Times New Roman"/>
-        </w:rPr>
-        <w:t>d proposals.</w:t>
+        <w:t>Vote on grants, bills, and proposals.</w:t>
       </w:r>
     </w:p>
     <w:p>
@@ -871,7 +995,19 @@
         <w:rPr>
           <w:rFonts w:ascii="Times New Roman" w:eastAsia="Times New Roman" w:hAnsi="Times New Roman" w:cs="Times New Roman"/>
         </w:rPr>
-        <w:t>Maintain a healthy environment in the dorm environment for students.</w:t>
+        <w:t>Maintain a healthy environment in the dorm environment for</w:t>
+      </w:r>
+      <w:r>
+        <w:rPr>
+          <w:rFonts w:ascii="Times New Roman" w:eastAsia="Times New Roman" w:hAnsi="Times New Roman" w:cs="Times New Roman"/>
+        </w:rPr>
+        <w:t xml:space="preserve"> 12</w:t>
+      </w:r>
+      <w:r>
+        <w:rPr>
+          <w:rFonts w:ascii="Times New Roman" w:eastAsia="Times New Roman" w:hAnsi="Times New Roman" w:cs="Times New Roman"/>
+        </w:rPr>
+        <w:t xml:space="preserve"> students.</w:t>
       </w:r>
     </w:p>
     <w:p>
@@ -889,7 +1025,19 @@
         <w:rPr>
           <w:rFonts w:ascii="Times New Roman" w:eastAsia="Times New Roman" w:hAnsi="Times New Roman" w:cs="Times New Roman"/>
         </w:rPr>
-        <w:t>Support and educate residents as they transition to college.</w:t>
+        <w:t>Support</w:t>
+      </w:r>
+      <w:r>
+        <w:rPr>
+          <w:rFonts w:ascii="Times New Roman" w:eastAsia="Times New Roman" w:hAnsi="Times New Roman" w:cs="Times New Roman"/>
+        </w:rPr>
+        <w:t>ed</w:t>
+      </w:r>
+      <w:r>
+        <w:rPr>
+          <w:rFonts w:ascii="Times New Roman" w:eastAsia="Times New Roman" w:hAnsi="Times New Roman" w:cs="Times New Roman"/>
+        </w:rPr>
+        <w:t xml:space="preserve"> and educate residents as they transition to college.</w:t>
       </w:r>
     </w:p>
     <w:p>
@@ -907,13 +1055,31 @@
         <w:rPr>
           <w:rFonts w:ascii="Times New Roman" w:eastAsia="Times New Roman" w:hAnsi="Times New Roman" w:cs="Times New Roman"/>
         </w:rPr>
-        <w:t>Plan eng</w:t>
-      </w:r>
-      <w:r>
-        <w:rPr>
-          <w:rFonts w:ascii="Times New Roman" w:eastAsia="Times New Roman" w:hAnsi="Times New Roman" w:cs="Times New Roman"/>
-        </w:rPr>
-        <w:t>aging student activities to foster bonding.</w:t>
+        <w:t>Plan</w:t>
+      </w:r>
+      <w:r>
+        <w:rPr>
+          <w:rFonts w:ascii="Times New Roman" w:eastAsia="Times New Roman" w:hAnsi="Times New Roman" w:cs="Times New Roman"/>
+        </w:rPr>
+        <w:t>ned</w:t>
+      </w:r>
+      <w:r>
+        <w:rPr>
+          <w:rFonts w:ascii="Times New Roman" w:eastAsia="Times New Roman" w:hAnsi="Times New Roman" w:cs="Times New Roman"/>
+        </w:rPr>
+        <w:t xml:space="preserve"> </w:t>
+      </w:r>
+      <w:r>
+        <w:rPr>
+          <w:rFonts w:ascii="Times New Roman" w:eastAsia="Times New Roman" w:hAnsi="Times New Roman" w:cs="Times New Roman"/>
+        </w:rPr>
+        <w:t xml:space="preserve">monthly </w:t>
+      </w:r>
+      <w:r>
+        <w:rPr>
+          <w:rFonts w:ascii="Times New Roman" w:eastAsia="Times New Roman" w:hAnsi="Times New Roman" w:cs="Times New Roman"/>
+        </w:rPr>
+        <w:t>engaging student activities to foster bonding.</w:t>
       </w:r>
     </w:p>
     <w:p>
@@ -966,7 +1132,14 @@
           <w:rFonts w:ascii="Times New Roman" w:eastAsia="Times New Roman" w:hAnsi="Times New Roman" w:cs="Times New Roman"/>
           <w:i/>
         </w:rPr>
-        <w:t xml:space="preserve">Officer of DevOps Club </w:t>
+        <w:t>Founder and Co-President</w:t>
+      </w:r>
+      <w:r>
+        <w:rPr>
+          <w:rFonts w:ascii="Times New Roman" w:eastAsia="Times New Roman" w:hAnsi="Times New Roman" w:cs="Times New Roman"/>
+          <w:i/>
+        </w:rPr>
+        <w:t xml:space="preserve"> of DevOps Club </w:t>
       </w:r>
       <w:r>
         <w:rPr>
@@ -998,7 +1171,19 @@
         <w:rPr>
           <w:rFonts w:ascii="Times New Roman" w:eastAsia="Times New Roman" w:hAnsi="Times New Roman" w:cs="Times New Roman"/>
         </w:rPr>
-        <w:t xml:space="preserve">Explore more automation techniques such as bash, ansible, </w:t>
+        <w:t xml:space="preserve">Explore more automation techniques such as bash, </w:t>
+      </w:r>
+      <w:r>
+        <w:rPr>
+          <w:rFonts w:ascii="Times New Roman" w:eastAsia="Times New Roman" w:hAnsi="Times New Roman" w:cs="Times New Roman"/>
+        </w:rPr>
+        <w:t>A</w:t>
+      </w:r>
+      <w:r>
+        <w:rPr>
+          <w:rFonts w:ascii="Times New Roman" w:eastAsia="Times New Roman" w:hAnsi="Times New Roman" w:cs="Times New Roman"/>
+        </w:rPr>
+        <w:t xml:space="preserve">nsible, </w:t>
       </w:r>
       <w:r>
         <w:rPr>
@@ -1028,13 +1213,7 @@
         <w:rPr>
           <w:rFonts w:ascii="Times New Roman" w:eastAsia="Times New Roman" w:hAnsi="Times New Roman" w:cs="Times New Roman"/>
         </w:rPr>
-        <w:t>Help with automating NECCDC hardening scripts to make it so they go into th</w:t>
-      </w:r>
-      <w:r>
-        <w:rPr>
-          <w:rFonts w:ascii="Times New Roman" w:eastAsia="Times New Roman" w:hAnsi="Times New Roman" w:cs="Times New Roman"/>
-        </w:rPr>
-        <w:t>e environment better prepared.</w:t>
+        <w:t>Help with automating NECCDC hardening scripts to make it so they go into the environment better prepared.</w:t>
       </w:r>
     </w:p>
     <w:p>
@@ -1114,14 +1293,7 @@
           <w:rFonts w:ascii="Times New Roman" w:eastAsia="Times New Roman" w:hAnsi="Times New Roman" w:cs="Times New Roman"/>
           <w:i/>
         </w:rPr>
-        <w:t xml:space="preserve">President of Free and Open Tech </w:t>
-      </w:r>
-      <w:r>
-        <w:rPr>
-          <w:rFonts w:ascii="Times New Roman" w:eastAsia="Times New Roman" w:hAnsi="Times New Roman" w:cs="Times New Roman"/>
-          <w:i/>
-        </w:rPr>
-        <w:t xml:space="preserve">Club </w:t>
+        <w:t xml:space="preserve">President of Free and Open Tech Club </w:t>
       </w:r>
       <w:r>
         <w:rPr>
@@ -1135,7 +1307,21 @@
           <w:rFonts w:ascii="Times New Roman" w:eastAsia="Times New Roman" w:hAnsi="Times New Roman" w:cs="Times New Roman"/>
           <w:i/>
         </w:rPr>
-        <w:t>May 2021 - Present</w:t>
+        <w:t>May 202</w:t>
+      </w:r>
+      <w:r>
+        <w:rPr>
+          <w:rFonts w:ascii="Times New Roman" w:eastAsia="Times New Roman" w:hAnsi="Times New Roman" w:cs="Times New Roman"/>
+          <w:i/>
+        </w:rPr>
+        <w:t>2</w:t>
+      </w:r>
+      <w:r>
+        <w:rPr>
+          <w:rFonts w:ascii="Times New Roman" w:eastAsia="Times New Roman" w:hAnsi="Times New Roman" w:cs="Times New Roman"/>
+          <w:i/>
+        </w:rPr>
+        <w:t xml:space="preserve"> - Present</w:t>
       </w:r>
     </w:p>
     <w:p>
@@ -1343,7 +1529,7 @@
 </file>
 
 <file path=word/numbering.xml><?xml version="1.0" encoding="utf-8"?>
-<w:numbering xmlns:wpc="http://schemas.microsoft.com/office/word/2010/wordprocessingCanvas" xmlns:cx="http://schemas.microsoft.com/office/drawing/2014/chartex" xmlns:cx1="http://schemas.microsoft.com/office/drawing/2015/9/8/chartex" xmlns:cx2="http://schemas.microsoft.com/office/drawing/2015/10/21/chartex" xmlns:cx3="http://schemas.microsoft.com/office/drawing/2016/5/9/chartex" xmlns:cx4="http://schemas.microsoft.com/office/drawing/2016/5/10/chartex" xmlns:cx5="http://schemas.microsoft.com/office/drawing/2016/5/11/chartex" xmlns:cx6="http://schemas.microsoft.com/office/drawing/2016/5/12/chartex" xmlns:cx7="http://schemas.microsoft.com/office/drawing/2016/5/13/chartex" xmlns:cx8="http://schemas.microsoft.com/office/drawing/2016/5/14/chartex" xmlns:mc="http://schemas.openxmlformats.org/markup-compatibility/2006" xmlns:aink="http://schemas.microsoft.com/office/drawing/2016/ink" xmlns:am3d="http://schemas.microsoft.com/office/drawing/2017/model3d" xmlns:o="urn:schemas-microsoft-com:office:office" xmlns:r="http://schemas.openxmlformats.org/officeDocument/2006/relationships" xmlns:m="http://schemas.openxmlformats.org/officeDocument/2006/math" xmlns:v="urn:schemas-microsoft-com:vml" xmlns:wp14="http://schemas.microsoft.com/office/word/2010/wordprocessingDrawing" xmlns:wp="http://schemas.openxmlformats.org/drawingml/2006/wordprocessingDrawing" xmlns:w10="urn:schemas-microsoft-com:office:word" xmlns:w="http://schemas.openxmlformats.org/wordprocessingml/2006/main" xmlns:w14="http://schemas.microsoft.com/office/word/2010/wordml" xmlns:w15="http://schemas.microsoft.com/office/word/2012/wordml" xmlns:w16cid="http://schemas.microsoft.com/office/word/2016/wordml/cid" xmlns:w16se="http://schemas.microsoft.com/office/word/2015/wordml/symex" xmlns:wpg="http://schemas.microsoft.com/office/word/2010/wordprocessingGroup" xmlns:wpi="http://schemas.microsoft.com/office/word/2010/wordprocessingInk" xmlns:wne="http://schemas.microsoft.com/office/word/2006/wordml" xmlns:wps="http://schemas.microsoft.com/office/word/2010/wordprocessingShape" mc:Ignorable="w14 w15 w16se w16cid wp14">
+<w:numbering xmlns:wpc="http://schemas.microsoft.com/office/word/2010/wordprocessingCanvas" xmlns:cx="http://schemas.microsoft.com/office/drawing/2014/chartex" xmlns:cx1="http://schemas.microsoft.com/office/drawing/2015/9/8/chartex" xmlns:cx2="http://schemas.microsoft.com/office/drawing/2015/10/21/chartex" xmlns:cx3="http://schemas.microsoft.com/office/drawing/2016/5/9/chartex" xmlns:cx4="http://schemas.microsoft.com/office/drawing/2016/5/10/chartex" xmlns:cx5="http://schemas.microsoft.com/office/drawing/2016/5/11/chartex" xmlns:cx6="http://schemas.microsoft.com/office/drawing/2016/5/12/chartex" xmlns:cx7="http://schemas.microsoft.com/office/drawing/2016/5/13/chartex" xmlns:cx8="http://schemas.microsoft.com/office/drawing/2016/5/14/chartex" xmlns:mc="http://schemas.openxmlformats.org/markup-compatibility/2006" xmlns:aink="http://schemas.microsoft.com/office/drawing/2016/ink" xmlns:am3d="http://schemas.microsoft.com/office/drawing/2017/model3d" xmlns:o="urn:schemas-microsoft-com:office:office" xmlns:oel="http://schemas.microsoft.com/office/2019/extlst" xmlns:r="http://schemas.openxmlformats.org/officeDocument/2006/relationships" xmlns:m="http://schemas.openxmlformats.org/officeDocument/2006/math" xmlns:v="urn:schemas-microsoft-com:vml" xmlns:wp14="http://schemas.microsoft.com/office/word/2010/wordprocessingDrawing" xmlns:wp="http://schemas.openxmlformats.org/drawingml/2006/wordprocessingDrawing" xmlns:w10="urn:schemas-microsoft-com:office:word" xmlns:w="http://schemas.openxmlformats.org/wordprocessingml/2006/main" xmlns:w14="http://schemas.microsoft.com/office/word/2010/wordml" xmlns:w15="http://schemas.microsoft.com/office/word/2012/wordml" xmlns:w16cex="http://schemas.microsoft.com/office/word/2018/wordml/cex" xmlns:w16cid="http://schemas.microsoft.com/office/word/2016/wordml/cid" xmlns:w16="http://schemas.microsoft.com/office/word/2018/wordml" xmlns:w16sdtdh="http://schemas.microsoft.com/office/word/2020/wordml/sdtdatahash" xmlns:w16se="http://schemas.microsoft.com/office/word/2015/wordml/symex" xmlns:wpg="http://schemas.microsoft.com/office/word/2010/wordprocessingGroup" xmlns:wpi="http://schemas.microsoft.com/office/word/2010/wordprocessingInk" xmlns:wne="http://schemas.microsoft.com/office/word/2006/wordml" xmlns:wps="http://schemas.microsoft.com/office/word/2010/wordprocessingShape" mc:Ignorable="w14 w15 w16se w16cid w16 w16cex w16sdtdh wp14">
   <w:abstractNum w:abstractNumId="0" w15:restartNumberingAfterBreak="0">
     <w:nsid w:val="019D0BB2"/>
     <w:multiLevelType w:val="multilevel"/>
@@ -2022,29 +2208,29 @@
       </w:rPr>
     </w:lvl>
   </w:abstractNum>
-  <w:num w:numId="1">
+  <w:num w:numId="1" w16cid:durableId="744105965">
     <w:abstractNumId w:val="2"/>
   </w:num>
-  <w:num w:numId="2">
+  <w:num w:numId="2" w16cid:durableId="1281958091">
     <w:abstractNumId w:val="4"/>
   </w:num>
-  <w:num w:numId="3">
+  <w:num w:numId="3" w16cid:durableId="1315992054">
     <w:abstractNumId w:val="3"/>
   </w:num>
-  <w:num w:numId="4">
+  <w:num w:numId="4" w16cid:durableId="1315986525">
     <w:abstractNumId w:val="1"/>
   </w:num>
-  <w:num w:numId="5">
+  <w:num w:numId="5" w16cid:durableId="1144153586">
     <w:abstractNumId w:val="5"/>
   </w:num>
-  <w:num w:numId="6">
+  <w:num w:numId="6" w16cid:durableId="789200315">
     <w:abstractNumId w:val="0"/>
   </w:num>
 </w:numbering>
 </file>
 
 <file path=word/styles.xml><?xml version="1.0" encoding="utf-8"?>
-<w:styles xmlns:mc="http://schemas.openxmlformats.org/markup-compatibility/2006" xmlns:r="http://schemas.openxmlformats.org/officeDocument/2006/relationships" xmlns:w="http://schemas.openxmlformats.org/wordprocessingml/2006/main" xmlns:w14="http://schemas.microsoft.com/office/word/2010/wordml" xmlns:w15="http://schemas.microsoft.com/office/word/2012/wordml" xmlns:w16cid="http://schemas.microsoft.com/office/word/2016/wordml/cid" xmlns:w16se="http://schemas.microsoft.com/office/word/2015/wordml/symex" mc:Ignorable="w14 w15 w16se w16cid">
+<w:styles xmlns:mc="http://schemas.openxmlformats.org/markup-compatibility/2006" xmlns:r="http://schemas.openxmlformats.org/officeDocument/2006/relationships" xmlns:w="http://schemas.openxmlformats.org/wordprocessingml/2006/main" xmlns:w14="http://schemas.microsoft.com/office/word/2010/wordml" xmlns:w15="http://schemas.microsoft.com/office/word/2012/wordml" xmlns:w16cex="http://schemas.microsoft.com/office/word/2018/wordml/cex" xmlns:w16cid="http://schemas.microsoft.com/office/word/2016/wordml/cid" xmlns:w16="http://schemas.microsoft.com/office/word/2018/wordml" xmlns:w16sdtdh="http://schemas.microsoft.com/office/word/2020/wordml/sdtdatahash" xmlns:w16se="http://schemas.microsoft.com/office/word/2015/wordml/symex" mc:Ignorable="w14 w15 w16se w16cid w16 w16cex w16sdtdh">
   <w:docDefaults>
     <w:rPrDefault>
       <w:rPr>
@@ -2060,7 +2246,7 @@
       </w:pPr>
     </w:pPrDefault>
   </w:docDefaults>
-  <w:latentStyles w:defLockedState="0" w:defUIPriority="99" w:defSemiHidden="0" w:defUnhideWhenUsed="0" w:defQFormat="0" w:count="375">
+  <w:latentStyles w:defLockedState="0" w:defUIPriority="99" w:defSemiHidden="0" w:defUnhideWhenUsed="0" w:defQFormat="0" w:count="376">
     <w:lsdException w:name="Normal" w:uiPriority="0" w:qFormat="1"/>
     <w:lsdException w:name="heading 1" w:uiPriority="9" w:qFormat="1"/>
     <w:lsdException w:name="heading 2" w:semiHidden="1" w:uiPriority="9" w:unhideWhenUsed="1" w:qFormat="1"/>
@@ -2436,6 +2622,7 @@
     <w:lsdException w:name="Smart Hyperlink" w:semiHidden="1" w:unhideWhenUsed="1"/>
     <w:lsdException w:name="Hashtag" w:semiHidden="1" w:unhideWhenUsed="1"/>
     <w:lsdException w:name="Unresolved Mention" w:semiHidden="1" w:unhideWhenUsed="1"/>
+    <w:lsdException w:name="Smart Link" w:semiHidden="1" w:unhideWhenUsed="1"/>
   </w:latentStyles>
   <w:style w:type="paragraph" w:default="1" w:styleId="Normal">
     <w:name w:val="Normal"/>

</xml_diff>